<commit_message>
LP-4102 update IA-2(1) with AWS console TFA
</commit_message>
<xml_diff>
--- a/docx/IA.docx
+++ b/docx/IA.docx
@@ -329,11 +329,29 @@
       <w:pPr>
         <w:pStyle w:val="Heading5"/>
       </w:pPr>
-      <w:bookmarkStart w:id="34" w:name="civicactions-2"/>
+      <w:bookmarkStart w:id="34" w:name="aws-2"/>
+      <w:r>
+        <w:t xml:space="preserve">AWS</w:t>
+      </w:r>
+      <w:bookmarkEnd w:id="34"/>
+    </w:p>
+    <w:p>
+      <w:pPr>
+        <w:pStyle w:val="FirstParagraph"/>
+      </w:pPr>
+      <w:r>
+        <w:t xml:space="preserve">The AWS Management Console is configured to require two factor authentication.</w:t>
+      </w:r>
+    </w:p>
+    <w:p>
+      <w:pPr>
+        <w:pStyle w:val="Heading5"/>
+      </w:pPr>
+      <w:bookmarkStart w:id="35" w:name="civicactions-2"/>
       <w:r>
         <w:t xml:space="preserve">CivicActions</w:t>
       </w:r>
-      <w:bookmarkEnd w:id="34"/>
+      <w:bookmarkEnd w:id="35"/>
     </w:p>
     <w:p>
       <w:pPr>
@@ -347,11 +365,11 @@
       <w:pPr>
         <w:pStyle w:val="Heading5"/>
       </w:pPr>
-      <w:bookmarkStart w:id="35" w:name="drupal-1"/>
+      <w:bookmarkStart w:id="36" w:name="drupal-1"/>
       <w:r>
         <w:t xml:space="preserve">Drupal</w:t>
       </w:r>
-      <w:bookmarkEnd w:id="35"/>
+      <w:bookmarkEnd w:id="36"/>
     </w:p>
     <w:p>
       <w:pPr>
@@ -371,11 +389,11 @@
       <w:pPr>
         <w:pStyle w:val="Heading5"/>
       </w:pPr>
-      <w:bookmarkStart w:id="36" w:name="lincs-2"/>
+      <w:bookmarkStart w:id="37" w:name="lincs-2"/>
       <w:r>
         <w:t xml:space="preserve">LINCS</w:t>
       </w:r>
-      <w:bookmarkEnd w:id="36"/>
+      <w:bookmarkEnd w:id="37"/>
     </w:p>
     <w:p>
       <w:pPr>
@@ -395,11 +413,11 @@
       <w:pPr>
         <w:pStyle w:val="Heading3"/>
       </w:pPr>
-      <w:bookmarkStart w:id="37" w:name="ia-2-12-acceptance-of-piv-credentials"/>
+      <w:bookmarkStart w:id="38" w:name="ia-2-12-acceptance-of-piv-credentials"/>
       <w:r>
         <w:t xml:space="preserve">IA-2 (12): Acceptance Of Piv Credentials</w:t>
       </w:r>
-      <w:bookmarkEnd w:id="37"/>
+      <w:bookmarkEnd w:id="38"/>
     </w:p>
     <w:p>
       <w:pPr>
@@ -413,11 +431,11 @@
       <w:pPr>
         <w:pStyle w:val="Heading5"/>
       </w:pPr>
-      <w:bookmarkStart w:id="38" w:name="lincs-3"/>
+      <w:bookmarkStart w:id="39" w:name="lincs-3"/>
       <w:r>
         <w:t xml:space="preserve">LINCS</w:t>
       </w:r>
-      <w:bookmarkEnd w:id="38"/>
+      <w:bookmarkEnd w:id="39"/>
     </w:p>
     <w:p>
       <w:pPr>
@@ -443,11 +461,11 @@
       <w:pPr>
         <w:pStyle w:val="Heading3"/>
       </w:pPr>
-      <w:bookmarkStart w:id="39" w:name="Xd2711f60610e3f33566956b0c9a587da0ed0102"/>
+      <w:bookmarkStart w:id="40" w:name="Xd2711f60610e3f33566956b0c9a587da0ed0102"/>
       <w:r>
         <w:t xml:space="preserve">IA-3: Device Identification And Authentication</w:t>
       </w:r>
-      <w:bookmarkEnd w:id="39"/>
+      <w:bookmarkEnd w:id="40"/>
     </w:p>
     <w:p>
       <w:pPr>
@@ -461,11 +479,11 @@
       <w:pPr>
         <w:pStyle w:val="Heading5"/>
       </w:pPr>
-      <w:bookmarkStart w:id="40" w:name="civicactions-3"/>
+      <w:bookmarkStart w:id="41" w:name="civicactions-3"/>
       <w:r>
         <w:t xml:space="preserve">CivicActions</w:t>
       </w:r>
-      <w:bookmarkEnd w:id="40"/>
+      <w:bookmarkEnd w:id="41"/>
     </w:p>
     <w:p>
       <w:pPr>
@@ -479,11 +497,11 @@
       <w:pPr>
         <w:pStyle w:val="Heading3"/>
       </w:pPr>
-      <w:bookmarkStart w:id="41" w:name="ia-4-identifier-management"/>
+      <w:bookmarkStart w:id="42" w:name="ia-4-identifier-management"/>
       <w:r>
         <w:t xml:space="preserve">IA-4: Identifier Management</w:t>
       </w:r>
-      <w:bookmarkEnd w:id="41"/>
+      <w:bookmarkEnd w:id="42"/>
     </w:p>
     <w:p>
       <w:pPr>
@@ -545,11 +563,11 @@
       <w:pPr>
         <w:pStyle w:val="Heading5"/>
       </w:pPr>
-      <w:bookmarkStart w:id="42" w:name="aws-2"/>
+      <w:bookmarkStart w:id="43" w:name="aws-3"/>
       <w:r>
         <w:t xml:space="preserve">AWS</w:t>
       </w:r>
-      <w:bookmarkEnd w:id="42"/>
+      <w:bookmarkEnd w:id="43"/>
     </w:p>
     <w:p>
       <w:pPr>
@@ -563,21 +581,21 @@
       <w:pPr>
         <w:pStyle w:val="Heading4"/>
       </w:pPr>
-      <w:bookmarkStart w:id="43" w:name="a"/>
+      <w:bookmarkStart w:id="44" w:name="a"/>
       <w:r>
         <w:t xml:space="preserve">a</w:t>
       </w:r>
-      <w:bookmarkEnd w:id="43"/>
-    </w:p>
-    <w:p>
-      <w:pPr>
-        <w:pStyle w:val="Heading5"/>
-      </w:pPr>
-      <w:bookmarkStart w:id="44" w:name="civicactions-4"/>
+      <w:bookmarkEnd w:id="44"/>
+    </w:p>
+    <w:p>
+      <w:pPr>
+        <w:pStyle w:val="Heading5"/>
+      </w:pPr>
+      <w:bookmarkStart w:id="45" w:name="civicactions-4"/>
       <w:r>
         <w:t xml:space="preserve">CivicActions</w:t>
       </w:r>
-      <w:bookmarkEnd w:id="44"/>
+      <w:bookmarkEnd w:id="45"/>
     </w:p>
     <w:p>
       <w:pPr>
@@ -591,11 +609,11 @@
       <w:pPr>
         <w:pStyle w:val="Heading5"/>
       </w:pPr>
-      <w:bookmarkStart w:id="45" w:name="drupal-2"/>
+      <w:bookmarkStart w:id="46" w:name="drupal-2"/>
       <w:r>
         <w:t xml:space="preserve">Drupal</w:t>
       </w:r>
-      <w:bookmarkEnd w:id="45"/>
+      <w:bookmarkEnd w:id="46"/>
     </w:p>
     <w:p>
       <w:pPr>
@@ -609,21 +627,21 @@
       <w:pPr>
         <w:pStyle w:val="Heading4"/>
       </w:pPr>
-      <w:bookmarkStart w:id="46" w:name="b"/>
+      <w:bookmarkStart w:id="47" w:name="b"/>
       <w:r>
         <w:t xml:space="preserve">b</w:t>
       </w:r>
-      <w:bookmarkEnd w:id="46"/>
-    </w:p>
-    <w:p>
-      <w:pPr>
-        <w:pStyle w:val="Heading5"/>
-      </w:pPr>
-      <w:bookmarkStart w:id="47" w:name="civicactions-5"/>
+      <w:bookmarkEnd w:id="47"/>
+    </w:p>
+    <w:p>
+      <w:pPr>
+        <w:pStyle w:val="Heading5"/>
+      </w:pPr>
+      <w:bookmarkStart w:id="48" w:name="civicactions-5"/>
       <w:r>
         <w:t xml:space="preserve">CivicActions</w:t>
       </w:r>
-      <w:bookmarkEnd w:id="47"/>
+      <w:bookmarkEnd w:id="48"/>
     </w:p>
     <w:p>
       <w:pPr>
@@ -641,7 +659,7 @@
       <w:r>
         <w:t xml:space="preserve"> </w:t>
       </w:r>
-      <w:hyperlink r:id="rId48">
+      <w:hyperlink r:id="rId49">
         <w:r>
           <w:rPr>
             <w:rStyle w:val="Hyperlink"/>
@@ -657,11 +675,11 @@
       <w:pPr>
         <w:pStyle w:val="Heading5"/>
       </w:pPr>
-      <w:bookmarkStart w:id="49" w:name="drupal-3"/>
+      <w:bookmarkStart w:id="50" w:name="drupal-3"/>
       <w:r>
         <w:t xml:space="preserve">Drupal</w:t>
       </w:r>
-      <w:bookmarkEnd w:id="49"/>
+      <w:bookmarkEnd w:id="50"/>
     </w:p>
     <w:p>
       <w:pPr>
@@ -675,21 +693,21 @@
       <w:pPr>
         <w:pStyle w:val="Heading4"/>
       </w:pPr>
-      <w:bookmarkStart w:id="50" w:name="c"/>
+      <w:bookmarkStart w:id="51" w:name="c"/>
       <w:r>
         <w:t xml:space="preserve">c</w:t>
       </w:r>
-      <w:bookmarkEnd w:id="50"/>
-    </w:p>
-    <w:p>
-      <w:pPr>
-        <w:pStyle w:val="Heading5"/>
-      </w:pPr>
-      <w:bookmarkStart w:id="51" w:name="civicactions-6"/>
+      <w:bookmarkEnd w:id="51"/>
+    </w:p>
+    <w:p>
+      <w:pPr>
+        <w:pStyle w:val="Heading5"/>
+      </w:pPr>
+      <w:bookmarkStart w:id="52" w:name="civicactions-6"/>
       <w:r>
         <w:t xml:space="preserve">CivicActions</w:t>
       </w:r>
-      <w:bookmarkEnd w:id="51"/>
+      <w:bookmarkEnd w:id="52"/>
     </w:p>
     <w:p>
       <w:pPr>
@@ -703,11 +721,11 @@
       <w:pPr>
         <w:pStyle w:val="Heading5"/>
       </w:pPr>
-      <w:bookmarkStart w:id="52" w:name="drupal-4"/>
+      <w:bookmarkStart w:id="53" w:name="drupal-4"/>
       <w:r>
         <w:t xml:space="preserve">Drupal</w:t>
       </w:r>
-      <w:bookmarkEnd w:id="52"/>
+      <w:bookmarkEnd w:id="53"/>
     </w:p>
     <w:p>
       <w:pPr>
@@ -721,21 +739,21 @@
       <w:pPr>
         <w:pStyle w:val="Heading4"/>
       </w:pPr>
-      <w:bookmarkStart w:id="53" w:name="d"/>
+      <w:bookmarkStart w:id="54" w:name="d"/>
       <w:r>
         <w:t xml:space="preserve">d</w:t>
       </w:r>
-      <w:bookmarkEnd w:id="53"/>
-    </w:p>
-    <w:p>
-      <w:pPr>
-        <w:pStyle w:val="Heading5"/>
-      </w:pPr>
-      <w:bookmarkStart w:id="54" w:name="civicactions-7"/>
+      <w:bookmarkEnd w:id="54"/>
+    </w:p>
+    <w:p>
+      <w:pPr>
+        <w:pStyle w:val="Heading5"/>
+      </w:pPr>
+      <w:bookmarkStart w:id="55" w:name="civicactions-7"/>
       <w:r>
         <w:t xml:space="preserve">CivicActions</w:t>
       </w:r>
-      <w:bookmarkEnd w:id="54"/>
+      <w:bookmarkEnd w:id="55"/>
     </w:p>
     <w:p>
       <w:pPr>
@@ -749,11 +767,11 @@
       <w:pPr>
         <w:pStyle w:val="Heading5"/>
       </w:pPr>
-      <w:bookmarkStart w:id="55" w:name="drupal-5"/>
+      <w:bookmarkStart w:id="56" w:name="drupal-5"/>
       <w:r>
         <w:t xml:space="preserve">Drupal</w:t>
       </w:r>
-      <w:bookmarkEnd w:id="55"/>
+      <w:bookmarkEnd w:id="56"/>
     </w:p>
     <w:p>
       <w:pPr>
@@ -767,21 +785,21 @@
       <w:pPr>
         <w:pStyle w:val="Heading4"/>
       </w:pPr>
-      <w:bookmarkStart w:id="56" w:name="e"/>
+      <w:bookmarkStart w:id="57" w:name="e"/>
       <w:r>
         <w:t xml:space="preserve">e</w:t>
       </w:r>
-      <w:bookmarkEnd w:id="56"/>
-    </w:p>
-    <w:p>
-      <w:pPr>
-        <w:pStyle w:val="Heading5"/>
-      </w:pPr>
-      <w:bookmarkStart w:id="57" w:name="civicactions-8"/>
+      <w:bookmarkEnd w:id="57"/>
+    </w:p>
+    <w:p>
+      <w:pPr>
+        <w:pStyle w:val="Heading5"/>
+      </w:pPr>
+      <w:bookmarkStart w:id="58" w:name="civicactions-8"/>
       <w:r>
         <w:t xml:space="preserve">CivicActions</w:t>
       </w:r>
-      <w:bookmarkEnd w:id="57"/>
+      <w:bookmarkEnd w:id="58"/>
     </w:p>
     <w:p>
       <w:pPr>
@@ -795,11 +813,11 @@
       <w:pPr>
         <w:pStyle w:val="Heading3"/>
       </w:pPr>
-      <w:bookmarkStart w:id="58" w:name="ia-5-authenticator-management"/>
+      <w:bookmarkStart w:id="59" w:name="ia-5-authenticator-management"/>
       <w:r>
         <w:t xml:space="preserve">IA-5: Authenticator Management</w:t>
       </w:r>
-      <w:bookmarkEnd w:id="58"/>
+      <w:bookmarkEnd w:id="59"/>
     </w:p>
     <w:p>
       <w:pPr>
@@ -921,11 +939,11 @@
       <w:pPr>
         <w:pStyle w:val="Heading5"/>
       </w:pPr>
-      <w:bookmarkStart w:id="59" w:name="aws-3"/>
+      <w:bookmarkStart w:id="60" w:name="aws-4"/>
       <w:r>
         <w:t xml:space="preserve">AWS</w:t>
       </w:r>
-      <w:bookmarkEnd w:id="59"/>
+      <w:bookmarkEnd w:id="60"/>
     </w:p>
     <w:p>
       <w:pPr>
@@ -939,21 +957,21 @@
       <w:pPr>
         <w:pStyle w:val="Heading4"/>
       </w:pPr>
-      <w:bookmarkStart w:id="60" w:name="a-1"/>
+      <w:bookmarkStart w:id="61" w:name="a-1"/>
       <w:r>
         <w:t xml:space="preserve">a</w:t>
       </w:r>
-      <w:bookmarkEnd w:id="60"/>
-    </w:p>
-    <w:p>
-      <w:pPr>
-        <w:pStyle w:val="Heading5"/>
-      </w:pPr>
-      <w:bookmarkStart w:id="61" w:name="drupal-6"/>
+      <w:bookmarkEnd w:id="61"/>
+    </w:p>
+    <w:p>
+      <w:pPr>
+        <w:pStyle w:val="Heading5"/>
+      </w:pPr>
+      <w:bookmarkStart w:id="62" w:name="drupal-6"/>
       <w:r>
         <w:t xml:space="preserve">Drupal</w:t>
       </w:r>
-      <w:bookmarkEnd w:id="61"/>
+      <w:bookmarkEnd w:id="62"/>
     </w:p>
     <w:p>
       <w:pPr>
@@ -973,11 +991,11 @@
       <w:pPr>
         <w:pStyle w:val="Heading5"/>
       </w:pPr>
-      <w:bookmarkStart w:id="62" w:name="lincs-4"/>
+      <w:bookmarkStart w:id="63" w:name="lincs-4"/>
       <w:r>
         <w:t xml:space="preserve">LINCS</w:t>
       </w:r>
-      <w:bookmarkEnd w:id="62"/>
+      <w:bookmarkEnd w:id="63"/>
     </w:p>
     <w:p>
       <w:pPr>
@@ -991,21 +1009,21 @@
       <w:pPr>
         <w:pStyle w:val="Heading4"/>
       </w:pPr>
-      <w:bookmarkStart w:id="63" w:name="b-1"/>
+      <w:bookmarkStart w:id="64" w:name="b-1"/>
       <w:r>
         <w:t xml:space="preserve">b</w:t>
       </w:r>
-      <w:bookmarkEnd w:id="63"/>
-    </w:p>
-    <w:p>
-      <w:pPr>
-        <w:pStyle w:val="Heading5"/>
-      </w:pPr>
-      <w:bookmarkStart w:id="64" w:name="drupal-7"/>
+      <w:bookmarkEnd w:id="64"/>
+    </w:p>
+    <w:p>
+      <w:pPr>
+        <w:pStyle w:val="Heading5"/>
+      </w:pPr>
+      <w:bookmarkStart w:id="65" w:name="drupal-7"/>
       <w:r>
         <w:t xml:space="preserve">Drupal</w:t>
       </w:r>
-      <w:bookmarkEnd w:id="64"/>
+      <w:bookmarkEnd w:id="65"/>
     </w:p>
     <w:p>
       <w:pPr>
@@ -1019,11 +1037,11 @@
       <w:pPr>
         <w:pStyle w:val="Heading5"/>
       </w:pPr>
-      <w:bookmarkStart w:id="65" w:name="lincs-5"/>
+      <w:bookmarkStart w:id="66" w:name="lincs-5"/>
       <w:r>
         <w:t xml:space="preserve">LINCS</w:t>
       </w:r>
-      <w:bookmarkEnd w:id="65"/>
+      <w:bookmarkEnd w:id="66"/>
     </w:p>
     <w:p>
       <w:pPr>
@@ -1037,21 +1055,21 @@
       <w:pPr>
         <w:pStyle w:val="Heading4"/>
       </w:pPr>
-      <w:bookmarkStart w:id="66" w:name="c-1"/>
+      <w:bookmarkStart w:id="67" w:name="c-1"/>
       <w:r>
         <w:t xml:space="preserve">c</w:t>
       </w:r>
-      <w:bookmarkEnd w:id="66"/>
-    </w:p>
-    <w:p>
-      <w:pPr>
-        <w:pStyle w:val="Heading5"/>
-      </w:pPr>
-      <w:bookmarkStart w:id="67" w:name="drupal-8"/>
+      <w:bookmarkEnd w:id="67"/>
+    </w:p>
+    <w:p>
+      <w:pPr>
+        <w:pStyle w:val="Heading5"/>
+      </w:pPr>
+      <w:bookmarkStart w:id="68" w:name="drupal-8"/>
       <w:r>
         <w:t xml:space="preserve">Drupal</w:t>
       </w:r>
-      <w:bookmarkEnd w:id="67"/>
+      <w:bookmarkEnd w:id="68"/>
     </w:p>
     <w:p>
       <w:pPr>
@@ -1065,11 +1083,11 @@
       <w:pPr>
         <w:pStyle w:val="Heading5"/>
       </w:pPr>
-      <w:bookmarkStart w:id="68" w:name="lincs-6"/>
+      <w:bookmarkStart w:id="69" w:name="lincs-6"/>
       <w:r>
         <w:t xml:space="preserve">LINCS</w:t>
       </w:r>
-      <w:bookmarkEnd w:id="68"/>
+      <w:bookmarkEnd w:id="69"/>
     </w:p>
     <w:p>
       <w:pPr>
@@ -1113,21 +1131,21 @@
       <w:pPr>
         <w:pStyle w:val="Heading4"/>
       </w:pPr>
-      <w:bookmarkStart w:id="69" w:name="d-1"/>
+      <w:bookmarkStart w:id="70" w:name="d-1"/>
       <w:r>
         <w:t xml:space="preserve">d</w:t>
       </w:r>
-      <w:bookmarkEnd w:id="69"/>
-    </w:p>
-    <w:p>
-      <w:pPr>
-        <w:pStyle w:val="Heading5"/>
-      </w:pPr>
-      <w:bookmarkStart w:id="70" w:name="drupal-9"/>
+      <w:bookmarkEnd w:id="70"/>
+    </w:p>
+    <w:p>
+      <w:pPr>
+        <w:pStyle w:val="Heading5"/>
+      </w:pPr>
+      <w:bookmarkStart w:id="71" w:name="drupal-9"/>
       <w:r>
         <w:t xml:space="preserve">Drupal</w:t>
       </w:r>
-      <w:bookmarkEnd w:id="70"/>
+      <w:bookmarkEnd w:id="71"/>
     </w:p>
     <w:p>
       <w:pPr>
@@ -1165,11 +1183,11 @@
       <w:pPr>
         <w:pStyle w:val="Heading5"/>
       </w:pPr>
-      <w:bookmarkStart w:id="71" w:name="lincs-7"/>
+      <w:bookmarkStart w:id="72" w:name="lincs-7"/>
       <w:r>
         <w:t xml:space="preserve">LINCS</w:t>
       </w:r>
-      <w:bookmarkEnd w:id="71"/>
+      <w:bookmarkEnd w:id="72"/>
     </w:p>
     <w:p>
       <w:pPr>
@@ -1207,21 +1225,21 @@
       <w:pPr>
         <w:pStyle w:val="Heading4"/>
       </w:pPr>
-      <w:bookmarkStart w:id="72" w:name="e-1"/>
+      <w:bookmarkStart w:id="73" w:name="e-1"/>
       <w:r>
         <w:t xml:space="preserve">e</w:t>
       </w:r>
-      <w:bookmarkEnd w:id="72"/>
-    </w:p>
-    <w:p>
-      <w:pPr>
-        <w:pStyle w:val="Heading5"/>
-      </w:pPr>
-      <w:bookmarkStart w:id="73" w:name="drupal-10"/>
+      <w:bookmarkEnd w:id="73"/>
+    </w:p>
+    <w:p>
+      <w:pPr>
+        <w:pStyle w:val="Heading5"/>
+      </w:pPr>
+      <w:bookmarkStart w:id="74" w:name="drupal-10"/>
       <w:r>
         <w:t xml:space="preserve">Drupal</w:t>
       </w:r>
-      <w:bookmarkEnd w:id="73"/>
+      <w:bookmarkEnd w:id="74"/>
     </w:p>
     <w:p>
       <w:pPr>
@@ -1235,21 +1253,21 @@
       <w:pPr>
         <w:pStyle w:val="Heading4"/>
       </w:pPr>
-      <w:bookmarkStart w:id="74" w:name="f"/>
+      <w:bookmarkStart w:id="75" w:name="f"/>
       <w:r>
         <w:t xml:space="preserve">f</w:t>
       </w:r>
-      <w:bookmarkEnd w:id="74"/>
-    </w:p>
-    <w:p>
-      <w:pPr>
-        <w:pStyle w:val="Heading5"/>
-      </w:pPr>
-      <w:bookmarkStart w:id="75" w:name="lincs-8"/>
+      <w:bookmarkEnd w:id="75"/>
+    </w:p>
+    <w:p>
+      <w:pPr>
+        <w:pStyle w:val="Heading5"/>
+      </w:pPr>
+      <w:bookmarkStart w:id="76" w:name="lincs-8"/>
       <w:r>
         <w:t xml:space="preserve">LINCS</w:t>
       </w:r>
-      <w:bookmarkEnd w:id="75"/>
+      <w:bookmarkEnd w:id="76"/>
     </w:p>
     <w:p>
       <w:pPr>
@@ -1281,21 +1299,21 @@
       <w:pPr>
         <w:pStyle w:val="Heading4"/>
       </w:pPr>
-      <w:bookmarkStart w:id="76" w:name="g"/>
+      <w:bookmarkStart w:id="77" w:name="g"/>
       <w:r>
         <w:t xml:space="preserve">g</w:t>
       </w:r>
-      <w:bookmarkEnd w:id="76"/>
-    </w:p>
-    <w:p>
-      <w:pPr>
-        <w:pStyle w:val="Heading5"/>
-      </w:pPr>
-      <w:bookmarkStart w:id="77" w:name="lincs-9"/>
+      <w:bookmarkEnd w:id="77"/>
+    </w:p>
+    <w:p>
+      <w:pPr>
+        <w:pStyle w:val="Heading5"/>
+      </w:pPr>
+      <w:bookmarkStart w:id="78" w:name="lincs-9"/>
       <w:r>
         <w:t xml:space="preserve">LINCS</w:t>
       </w:r>
-      <w:bookmarkEnd w:id="77"/>
+      <w:bookmarkEnd w:id="78"/>
     </w:p>
     <w:p>
       <w:pPr>
@@ -1321,21 +1339,21 @@
       <w:pPr>
         <w:pStyle w:val="Heading4"/>
       </w:pPr>
-      <w:bookmarkStart w:id="78" w:name="h"/>
+      <w:bookmarkStart w:id="79" w:name="h"/>
       <w:r>
         <w:t xml:space="preserve">h</w:t>
       </w:r>
-      <w:bookmarkEnd w:id="78"/>
-    </w:p>
-    <w:p>
-      <w:pPr>
-        <w:pStyle w:val="Heading5"/>
-      </w:pPr>
-      <w:bookmarkStart w:id="79" w:name="drupal-11"/>
+      <w:bookmarkEnd w:id="79"/>
+    </w:p>
+    <w:p>
+      <w:pPr>
+        <w:pStyle w:val="Heading5"/>
+      </w:pPr>
+      <w:bookmarkStart w:id="80" w:name="drupal-11"/>
       <w:r>
         <w:t xml:space="preserve">Drupal</w:t>
       </w:r>
-      <w:bookmarkEnd w:id="79"/>
+      <w:bookmarkEnd w:id="80"/>
     </w:p>
     <w:p>
       <w:pPr>
@@ -1349,21 +1367,21 @@
       <w:pPr>
         <w:pStyle w:val="Heading4"/>
       </w:pPr>
-      <w:bookmarkStart w:id="80" w:name="i"/>
+      <w:bookmarkStart w:id="81" w:name="i"/>
       <w:r>
         <w:t xml:space="preserve">i</w:t>
       </w:r>
-      <w:bookmarkEnd w:id="80"/>
-    </w:p>
-    <w:p>
-      <w:pPr>
-        <w:pStyle w:val="Heading5"/>
-      </w:pPr>
-      <w:bookmarkStart w:id="81" w:name="civicactions-9"/>
+      <w:bookmarkEnd w:id="81"/>
+    </w:p>
+    <w:p>
+      <w:pPr>
+        <w:pStyle w:val="Heading5"/>
+      </w:pPr>
+      <w:bookmarkStart w:id="82" w:name="civicactions-9"/>
       <w:r>
         <w:t xml:space="preserve">CivicActions</w:t>
       </w:r>
-      <w:bookmarkEnd w:id="81"/>
+      <w:bookmarkEnd w:id="82"/>
     </w:p>
     <w:p>
       <w:pPr>
@@ -1401,11 +1419,11 @@
       <w:pPr>
         <w:pStyle w:val="Heading5"/>
       </w:pPr>
-      <w:bookmarkStart w:id="82" w:name="drupal-12"/>
+      <w:bookmarkStart w:id="83" w:name="drupal-12"/>
       <w:r>
         <w:t xml:space="preserve">Drupal</w:t>
       </w:r>
-      <w:bookmarkEnd w:id="82"/>
+      <w:bookmarkEnd w:id="83"/>
     </w:p>
     <w:p>
       <w:pPr>
@@ -1443,21 +1461,21 @@
       <w:pPr>
         <w:pStyle w:val="Heading4"/>
       </w:pPr>
-      <w:bookmarkStart w:id="83" w:name="j"/>
+      <w:bookmarkStart w:id="84" w:name="j"/>
       <w:r>
         <w:t xml:space="preserve">j</w:t>
       </w:r>
-      <w:bookmarkEnd w:id="83"/>
-    </w:p>
-    <w:p>
-      <w:pPr>
-        <w:pStyle w:val="Heading5"/>
-      </w:pPr>
-      <w:bookmarkStart w:id="84" w:name="civicactions-10"/>
+      <w:bookmarkEnd w:id="84"/>
+    </w:p>
+    <w:p>
+      <w:pPr>
+        <w:pStyle w:val="Heading5"/>
+      </w:pPr>
+      <w:bookmarkStart w:id="85" w:name="civicactions-10"/>
       <w:r>
         <w:t xml:space="preserve">CivicActions</w:t>
       </w:r>
-      <w:bookmarkEnd w:id="84"/>
+      <w:bookmarkEnd w:id="85"/>
     </w:p>
     <w:p>
       <w:pPr>
@@ -1471,11 +1489,11 @@
       <w:pPr>
         <w:pStyle w:val="Heading5"/>
       </w:pPr>
-      <w:bookmarkStart w:id="85" w:name="drupal-13"/>
+      <w:bookmarkStart w:id="86" w:name="drupal-13"/>
       <w:r>
         <w:t xml:space="preserve">Drupal</w:t>
       </w:r>
-      <w:bookmarkEnd w:id="85"/>
+      <w:bookmarkEnd w:id="86"/>
     </w:p>
     <w:p>
       <w:pPr>
@@ -1489,11 +1507,11 @@
       <w:pPr>
         <w:pStyle w:val="Heading3"/>
       </w:pPr>
-      <w:bookmarkStart w:id="86" w:name="ia-5-1-password-based-authentication"/>
+      <w:bookmarkStart w:id="87" w:name="ia-5-1-password-based-authentication"/>
       <w:r>
         <w:t xml:space="preserve">IA-5 (1): Password-Based Authentication</w:t>
       </w:r>
-      <w:bookmarkEnd w:id="86"/>
+      <w:bookmarkEnd w:id="87"/>
     </w:p>
     <w:p>
       <w:pPr>
@@ -1573,11 +1591,11 @@
       <w:pPr>
         <w:pStyle w:val="Heading5"/>
       </w:pPr>
-      <w:bookmarkStart w:id="87" w:name="aws-4"/>
+      <w:bookmarkStart w:id="88" w:name="aws-5"/>
       <w:r>
         <w:t xml:space="preserve">AWS</w:t>
       </w:r>
-      <w:bookmarkEnd w:id="87"/>
+      <w:bookmarkEnd w:id="88"/>
     </w:p>
     <w:p>
       <w:pPr>
@@ -1591,11 +1609,11 @@
       <w:pPr>
         <w:pStyle w:val="Heading5"/>
       </w:pPr>
-      <w:bookmarkStart w:id="88" w:name="lincs-10"/>
+      <w:bookmarkStart w:id="89" w:name="lincs-10"/>
       <w:r>
         <w:t xml:space="preserve">LINCS</w:t>
       </w:r>
-      <w:bookmarkEnd w:id="88"/>
+      <w:bookmarkEnd w:id="89"/>
     </w:p>
     <w:p>
       <w:pPr>
@@ -1609,21 +1627,21 @@
       <w:pPr>
         <w:pStyle w:val="Heading4"/>
       </w:pPr>
-      <w:bookmarkStart w:id="89" w:name="a-2"/>
+      <w:bookmarkStart w:id="90" w:name="a-2"/>
       <w:r>
         <w:t xml:space="preserve">a</w:t>
       </w:r>
-      <w:bookmarkEnd w:id="89"/>
-    </w:p>
-    <w:p>
-      <w:pPr>
-        <w:pStyle w:val="Heading5"/>
-      </w:pPr>
-      <w:bookmarkStart w:id="90" w:name="drupal-14"/>
+      <w:bookmarkEnd w:id="90"/>
+    </w:p>
+    <w:p>
+      <w:pPr>
+        <w:pStyle w:val="Heading5"/>
+      </w:pPr>
+      <w:bookmarkStart w:id="91" w:name="drupal-14"/>
       <w:r>
         <w:t xml:space="preserve">Drupal</w:t>
       </w:r>
-      <w:bookmarkEnd w:id="90"/>
+      <w:bookmarkEnd w:id="91"/>
     </w:p>
     <w:p>
       <w:pPr>
@@ -1643,21 +1661,21 @@
       <w:pPr>
         <w:pStyle w:val="Heading4"/>
       </w:pPr>
-      <w:bookmarkStart w:id="91" w:name="b-2"/>
+      <w:bookmarkStart w:id="92" w:name="b-2"/>
       <w:r>
         <w:t xml:space="preserve">b</w:t>
       </w:r>
-      <w:bookmarkEnd w:id="91"/>
-    </w:p>
-    <w:p>
-      <w:pPr>
-        <w:pStyle w:val="Heading5"/>
-      </w:pPr>
-      <w:bookmarkStart w:id="92" w:name="drupal-15"/>
+      <w:bookmarkEnd w:id="92"/>
+    </w:p>
+    <w:p>
+      <w:pPr>
+        <w:pStyle w:val="Heading5"/>
+      </w:pPr>
+      <w:bookmarkStart w:id="93" w:name="drupal-15"/>
       <w:r>
         <w:t xml:space="preserve">Drupal</w:t>
       </w:r>
-      <w:bookmarkEnd w:id="92"/>
+      <w:bookmarkEnd w:id="93"/>
     </w:p>
     <w:p>
       <w:pPr>
@@ -1671,21 +1689,21 @@
       <w:pPr>
         <w:pStyle w:val="Heading4"/>
       </w:pPr>
-      <w:bookmarkStart w:id="93" w:name="c-2"/>
+      <w:bookmarkStart w:id="94" w:name="c-2"/>
       <w:r>
         <w:t xml:space="preserve">c</w:t>
       </w:r>
-      <w:bookmarkEnd w:id="93"/>
-    </w:p>
-    <w:p>
-      <w:pPr>
-        <w:pStyle w:val="Heading5"/>
-      </w:pPr>
-      <w:bookmarkStart w:id="94" w:name="drupal-16"/>
+      <w:bookmarkEnd w:id="94"/>
+    </w:p>
+    <w:p>
+      <w:pPr>
+        <w:pStyle w:val="Heading5"/>
+      </w:pPr>
+      <w:bookmarkStart w:id="95" w:name="drupal-16"/>
       <w:r>
         <w:t xml:space="preserve">Drupal</w:t>
       </w:r>
-      <w:bookmarkEnd w:id="94"/>
+      <w:bookmarkEnd w:id="95"/>
     </w:p>
     <w:p>
       <w:pPr>
@@ -1699,21 +1717,21 @@
       <w:pPr>
         <w:pStyle w:val="Heading4"/>
       </w:pPr>
-      <w:bookmarkStart w:id="95" w:name="d-2"/>
+      <w:bookmarkStart w:id="96" w:name="d-2"/>
       <w:r>
         <w:t xml:space="preserve">d</w:t>
       </w:r>
-      <w:bookmarkEnd w:id="95"/>
-    </w:p>
-    <w:p>
-      <w:pPr>
-        <w:pStyle w:val="Heading5"/>
-      </w:pPr>
-      <w:bookmarkStart w:id="96" w:name="drupal-17"/>
+      <w:bookmarkEnd w:id="96"/>
+    </w:p>
+    <w:p>
+      <w:pPr>
+        <w:pStyle w:val="Heading5"/>
+      </w:pPr>
+      <w:bookmarkStart w:id="97" w:name="drupal-17"/>
       <w:r>
         <w:t xml:space="preserve">Drupal</w:t>
       </w:r>
-      <w:bookmarkEnd w:id="96"/>
+      <w:bookmarkEnd w:id="97"/>
     </w:p>
     <w:p>
       <w:pPr>
@@ -1727,21 +1745,21 @@
       <w:pPr>
         <w:pStyle w:val="Heading4"/>
       </w:pPr>
-      <w:bookmarkStart w:id="97" w:name="e-2"/>
+      <w:bookmarkStart w:id="98" w:name="e-2"/>
       <w:r>
         <w:t xml:space="preserve">e</w:t>
       </w:r>
-      <w:bookmarkEnd w:id="97"/>
-    </w:p>
-    <w:p>
-      <w:pPr>
-        <w:pStyle w:val="Heading5"/>
-      </w:pPr>
-      <w:bookmarkStart w:id="98" w:name="drupal-18"/>
+      <w:bookmarkEnd w:id="98"/>
+    </w:p>
+    <w:p>
+      <w:pPr>
+        <w:pStyle w:val="Heading5"/>
+      </w:pPr>
+      <w:bookmarkStart w:id="99" w:name="drupal-18"/>
       <w:r>
         <w:t xml:space="preserve">Drupal</w:t>
       </w:r>
-      <w:bookmarkEnd w:id="98"/>
+      <w:bookmarkEnd w:id="99"/>
     </w:p>
     <w:p>
       <w:pPr>
@@ -1755,21 +1773,21 @@
       <w:pPr>
         <w:pStyle w:val="Heading4"/>
       </w:pPr>
-      <w:bookmarkStart w:id="99" w:name="f-1"/>
+      <w:bookmarkStart w:id="100" w:name="f-1"/>
       <w:r>
         <w:t xml:space="preserve">f</w:t>
       </w:r>
-      <w:bookmarkEnd w:id="99"/>
-    </w:p>
-    <w:p>
-      <w:pPr>
-        <w:pStyle w:val="Heading5"/>
-      </w:pPr>
-      <w:bookmarkStart w:id="100" w:name="drupal-19"/>
+      <w:bookmarkEnd w:id="100"/>
+    </w:p>
+    <w:p>
+      <w:pPr>
+        <w:pStyle w:val="Heading5"/>
+      </w:pPr>
+      <w:bookmarkStart w:id="101" w:name="drupal-19"/>
       <w:r>
         <w:t xml:space="preserve">Drupal</w:t>
       </w:r>
-      <w:bookmarkEnd w:id="100"/>
+      <w:bookmarkEnd w:id="101"/>
     </w:p>
     <w:p>
       <w:pPr>
@@ -1783,11 +1801,11 @@
       <w:pPr>
         <w:pStyle w:val="Heading3"/>
       </w:pPr>
-      <w:bookmarkStart w:id="101" w:name="X04f2cda147e4d5c070843c14756379cd26bb4f7"/>
+      <w:bookmarkStart w:id="102" w:name="X04f2cda147e4d5c070843c14756379cd26bb4f7"/>
       <w:r>
         <w:t xml:space="preserve">IA-5 (11): Hardware Token-Based Authentication</w:t>
       </w:r>
-      <w:bookmarkEnd w:id="101"/>
+      <w:bookmarkEnd w:id="102"/>
     </w:p>
     <w:p>
       <w:pPr>
@@ -1801,11 +1819,11 @@
       <w:pPr>
         <w:pStyle w:val="Heading5"/>
       </w:pPr>
-      <w:bookmarkStart w:id="102" w:name="lincs-11"/>
+      <w:bookmarkStart w:id="103" w:name="lincs-11"/>
       <w:r>
         <w:t xml:space="preserve">LINCS</w:t>
       </w:r>
-      <w:bookmarkEnd w:id="102"/>
+      <w:bookmarkEnd w:id="103"/>
     </w:p>
     <w:p>
       <w:pPr>
@@ -1819,11 +1837,11 @@
       <w:pPr>
         <w:pStyle w:val="Heading3"/>
       </w:pPr>
-      <w:bookmarkStart w:id="103" w:name="ia-6-authenticator-feedback"/>
+      <w:bookmarkStart w:id="104" w:name="ia-6-authenticator-feedback"/>
       <w:r>
         <w:t xml:space="preserve">IA-6: Authenticator Feedback</w:t>
       </w:r>
-      <w:bookmarkEnd w:id="103"/>
+      <w:bookmarkEnd w:id="104"/>
     </w:p>
     <w:p>
       <w:pPr>
@@ -1837,11 +1855,11 @@
       <w:pPr>
         <w:pStyle w:val="Heading5"/>
       </w:pPr>
-      <w:bookmarkStart w:id="104" w:name="drupal-20"/>
+      <w:bookmarkStart w:id="105" w:name="drupal-20"/>
       <w:r>
         <w:t xml:space="preserve">Drupal</w:t>
       </w:r>
-      <w:bookmarkEnd w:id="104"/>
+      <w:bookmarkEnd w:id="105"/>
     </w:p>
     <w:p>
       <w:pPr>
@@ -1873,11 +1891,11 @@
       <w:pPr>
         <w:pStyle w:val="Heading3"/>
       </w:pPr>
-      <w:bookmarkStart w:id="105" w:name="ia-7-cryptographic-module-authentication"/>
+      <w:bookmarkStart w:id="106" w:name="ia-7-cryptographic-module-authentication"/>
       <w:r>
         <w:t xml:space="preserve">IA-7: Cryptographic Module Authentication</w:t>
       </w:r>
-      <w:bookmarkEnd w:id="105"/>
+      <w:bookmarkEnd w:id="106"/>
     </w:p>
     <w:p>
       <w:pPr>
@@ -1891,11 +1909,11 @@
       <w:pPr>
         <w:pStyle w:val="Heading5"/>
       </w:pPr>
-      <w:bookmarkStart w:id="106" w:name="drupal-21"/>
+      <w:bookmarkStart w:id="107" w:name="drupal-21"/>
       <w:r>
         <w:t xml:space="preserve">Drupal</w:t>
       </w:r>
-      <w:bookmarkEnd w:id="106"/>
+      <w:bookmarkEnd w:id="107"/>
     </w:p>
     <w:p>
       <w:pPr>
@@ -1909,21 +1927,21 @@
       <w:pPr>
         <w:pStyle w:val="Heading4"/>
       </w:pPr>
-      <w:bookmarkStart w:id="107" w:name="j-1"/>
+      <w:bookmarkStart w:id="108" w:name="j-1"/>
       <w:r>
         <w:t xml:space="preserve">j</w:t>
       </w:r>
-      <w:bookmarkEnd w:id="107"/>
-    </w:p>
-    <w:p>
-      <w:pPr>
-        <w:pStyle w:val="Heading5"/>
-      </w:pPr>
-      <w:bookmarkStart w:id="108" w:name="civicactions-11"/>
+      <w:bookmarkEnd w:id="108"/>
+    </w:p>
+    <w:p>
+      <w:pPr>
+        <w:pStyle w:val="Heading5"/>
+      </w:pPr>
+      <w:bookmarkStart w:id="109" w:name="civicactions-11"/>
       <w:r>
         <w:t xml:space="preserve">CivicActions</w:t>
       </w:r>
-      <w:bookmarkEnd w:id="108"/>
+      <w:bookmarkEnd w:id="109"/>
     </w:p>
     <w:p>
       <w:pPr>
@@ -1937,11 +1955,11 @@
       <w:pPr>
         <w:pStyle w:val="Heading3"/>
       </w:pPr>
-      <w:bookmarkStart w:id="109" w:name="X88d59747fbaac952581d31b07cabcabff4ad67a"/>
+      <w:bookmarkStart w:id="110" w:name="X88d59747fbaac952581d31b07cabcabff4ad67a"/>
       <w:r>
         <w:t xml:space="preserve">IA-8: Identification And Authentication (Non-Organizational Users)</w:t>
       </w:r>
-      <w:bookmarkEnd w:id="109"/>
+      <w:bookmarkEnd w:id="110"/>
     </w:p>
     <w:p>
       <w:pPr>
@@ -1955,11 +1973,11 @@
       <w:pPr>
         <w:pStyle w:val="Heading5"/>
       </w:pPr>
-      <w:bookmarkStart w:id="110" w:name="lincs-12"/>
+      <w:bookmarkStart w:id="111" w:name="lincs-12"/>
       <w:r>
         <w:t xml:space="preserve">LINCS</w:t>
       </w:r>
-      <w:bookmarkEnd w:id="110"/>
+      <w:bookmarkEnd w:id="111"/>
     </w:p>
     <w:p>
       <w:pPr>
@@ -1973,11 +1991,11 @@
       <w:pPr>
         <w:pStyle w:val="Heading3"/>
       </w:pPr>
-      <w:bookmarkStart w:id="111" w:name="X3b3a433dc48aab16c357201a1e6f3594eaae2e3"/>
+      <w:bookmarkStart w:id="112" w:name="X3b3a433dc48aab16c357201a1e6f3594eaae2e3"/>
       <w:r>
         <w:t xml:space="preserve">IA-8 (1): Acceptance Of Piv Credentials From Other Agencies</w:t>
       </w:r>
-      <w:bookmarkEnd w:id="111"/>
+      <w:bookmarkEnd w:id="112"/>
     </w:p>
     <w:p>
       <w:pPr>
@@ -1991,11 +2009,11 @@
       <w:pPr>
         <w:pStyle w:val="Heading5"/>
       </w:pPr>
-      <w:bookmarkStart w:id="112" w:name="lincs-13"/>
+      <w:bookmarkStart w:id="113" w:name="lincs-13"/>
       <w:r>
         <w:t xml:space="preserve">LINCS</w:t>
       </w:r>
-      <w:bookmarkEnd w:id="112"/>
+      <w:bookmarkEnd w:id="113"/>
     </w:p>
     <w:p>
       <w:pPr>
@@ -2009,11 +2027,11 @@
       <w:pPr>
         <w:pStyle w:val="Heading3"/>
       </w:pPr>
-      <w:bookmarkStart w:id="113" w:name="X4117b79ddfa6d2f3ebdd96d0d7cf996860134bd"/>
+      <w:bookmarkStart w:id="114" w:name="X4117b79ddfa6d2f3ebdd96d0d7cf996860134bd"/>
       <w:r>
         <w:t xml:space="preserve">IA-8 (2): Acceptance Of Third-Party Credentials</w:t>
       </w:r>
-      <w:bookmarkEnd w:id="113"/>
+      <w:bookmarkEnd w:id="114"/>
     </w:p>
     <w:p>
       <w:pPr>
@@ -2027,11 +2045,11 @@
       <w:pPr>
         <w:pStyle w:val="Heading5"/>
       </w:pPr>
-      <w:bookmarkStart w:id="114" w:name="lincs-14"/>
+      <w:bookmarkStart w:id="115" w:name="lincs-14"/>
       <w:r>
         <w:t xml:space="preserve">LINCS</w:t>
       </w:r>
-      <w:bookmarkEnd w:id="114"/>
+      <w:bookmarkEnd w:id="115"/>
     </w:p>
     <w:p>
       <w:pPr>
@@ -2045,11 +2063,11 @@
       <w:pPr>
         <w:pStyle w:val="Heading3"/>
       </w:pPr>
-      <w:bookmarkStart w:id="115" w:name="ia-8-3-use-of-ficam-approved-products"/>
+      <w:bookmarkStart w:id="116" w:name="ia-8-3-use-of-ficam-approved-products"/>
       <w:r>
         <w:t xml:space="preserve">IA-8 (3): Use Of Ficam-Approved Products</w:t>
       </w:r>
-      <w:bookmarkEnd w:id="115"/>
+      <w:bookmarkEnd w:id="116"/>
     </w:p>
     <w:p>
       <w:pPr>
@@ -2063,11 +2081,11 @@
       <w:pPr>
         <w:pStyle w:val="Heading5"/>
       </w:pPr>
-      <w:bookmarkStart w:id="116" w:name="lincs-15"/>
+      <w:bookmarkStart w:id="117" w:name="lincs-15"/>
       <w:r>
         <w:t xml:space="preserve">LINCS</w:t>
       </w:r>
-      <w:bookmarkEnd w:id="116"/>
+      <w:bookmarkEnd w:id="117"/>
     </w:p>
     <w:p>
       <w:pPr>
@@ -2081,11 +2099,11 @@
       <w:pPr>
         <w:pStyle w:val="Heading3"/>
       </w:pPr>
-      <w:bookmarkStart w:id="117" w:name="ia-8-4-use-of-ficam-issued-profiles"/>
+      <w:bookmarkStart w:id="118" w:name="ia-8-4-use-of-ficam-issued-profiles"/>
       <w:r>
         <w:t xml:space="preserve">IA-8 (4): Use Of Ficam-Issued Profiles</w:t>
       </w:r>
-      <w:bookmarkEnd w:id="117"/>
+      <w:bookmarkEnd w:id="118"/>
     </w:p>
     <w:p>
       <w:pPr>
@@ -2099,11 +2117,11 @@
       <w:pPr>
         <w:pStyle w:val="Heading5"/>
       </w:pPr>
-      <w:bookmarkStart w:id="118" w:name="lincs-16"/>
+      <w:bookmarkStart w:id="119" w:name="lincs-16"/>
       <w:r>
         <w:t xml:space="preserve">LINCS</w:t>
       </w:r>
-      <w:bookmarkEnd w:id="118"/>
+      <w:bookmarkEnd w:id="119"/>
     </w:p>
     <w:p>
       <w:pPr>

</xml_diff>

<commit_message>
LP-4150 updated IA-2(1) with TFA artifacts
</commit_message>
<xml_diff>
--- a/docx/IA.docx
+++ b/docx/IA.docx
@@ -340,7 +340,7 @@
         <w:pStyle w:val="FirstParagraph"/>
       </w:pPr>
       <w:r>
-        <w:t xml:space="preserve">The AWS Management Console is configured to require two factor authentication.</w:t>
+        <w:t xml:space="preserve">The AWS Management Console is configured to require two factor authentication. See artifact: AWS_IAM_MFA.png</w:t>
       </w:r>
     </w:p>
     <w:p>
@@ -358,7 +358,13 @@
         <w:pStyle w:val="FirstParagraph"/>
       </w:pPr>
       <w:r>
-        <w:t xml:space="preserve">CivicActions system administrators employ a personal public-key pair for basic access and must originate from a whitelisted IP address. To access root (sudo) privileges an additional password is required.</w:t>
+        <w:t xml:space="preserve">CivicActions system administrators employ a personal public-key pair for basic access and must originate from a whitelisted IP address. The whitelist is maintained by an Ansible inventory file, the current complete list (includes dev sites and stardev) of users with whitelisted IPs is in artifact LINCS-inventory-whitelist.txt</w:t>
+      </w:r>
+      <w:r>
+        <w:t xml:space="preserve"> </w:t>
+      </w:r>
+      <w:r>
+        <w:t xml:space="preserve">To access root (sudo) privileges an additional password is required. The passwords are maintained in encrypted for in the Ansible inventory file. The mechanism to enable select users to use a password to obtain root access can be viewed in artifact: LINCS-caadmin-sudo.png</w:t>
       </w:r>
     </w:p>
     <w:p>
@@ -376,13 +382,19 @@
         <w:pStyle w:val="FirstParagraph"/>
       </w:pPr>
       <w:r>
-        <w:t xml:space="preserve">Drupal administrators and other roles with unrestricted access to user data are</w:t>
-      </w:r>
-      <w:r>
-        <w:t xml:space="preserve"> </w:t>
-      </w:r>
-      <w:r>
-        <w:t xml:space="preserve">required to use two factor authentication.</w:t>
+        <w:t xml:space="preserve">Drupal administrators and other roles with unrestricted access to live content</w:t>
+      </w:r>
+      <w:r>
+        <w:t xml:space="preserve"> </w:t>
+      </w:r>
+      <w:r>
+        <w:t xml:space="preserve">and/or user accounts are required to use two factor authentication. See artifact</w:t>
+      </w:r>
+      <w:r>
+        <w:t xml:space="preserve"> </w:t>
+      </w:r>
+      <w:r>
+        <w:t xml:space="preserve">LINCS-COP-TFA.png</w:t>
       </w:r>
     </w:p>
     <w:p>

</xml_diff>